<commit_message>
Taking a new direction
…or should I say “the next level”?
</commit_message>
<xml_diff>
--- a/jbono_MEMOIRE_Filmographie.docx
+++ b/jbono_MEMOIRE_Filmographie.docx
@@ -243,7 +243,7 @@
           <w:rFonts w:cs="Times New Roman"/>
           <w:i/>
           <w:color w:val="000000"/>
-          <w:lang w:val="fr-CH"/>
+          <w:lang w:val="en-GB"/>
         </w:rPr>
         <w:t>L'</w:t>
       </w:r>
@@ -252,7 +252,7 @@
           <w:rFonts w:cs="Times New Roman"/>
           <w:i/>
           <w:color w:val="000000"/>
-          <w:lang w:val="fr-CH"/>
+          <w:lang w:val="en-GB"/>
         </w:rPr>
         <w:t>i</w:t>
       </w:r>
@@ -261,7 +261,7 @@
           <w:rFonts w:cs="Times New Roman"/>
           <w:i/>
           <w:color w:val="000000"/>
-          <w:lang w:val="fr-CH"/>
+          <w:lang w:val="en-GB"/>
         </w:rPr>
         <w:t>nvasion des profanateurs</w:t>
       </w:r>
@@ -354,7 +354,7 @@
           <w:rFonts w:cs="Times New Roman"/>
           <w:i/>
           <w:color w:val="000000"/>
-          <w:lang w:val="fr-CH"/>
+          <w:lang w:val="en-GB"/>
         </w:rPr>
         <w:t>l'invasion</w:t>
       </w:r>
@@ -1650,8 +1650,6 @@
         </w:rPr>
         <w:t>, ABC, 2005.</w:t>
       </w:r>
-      <w:bookmarkStart w:id="0" w:name="_GoBack"/>
-      <w:bookmarkEnd w:id="0"/>
     </w:p>
     <w:p>
       <w:pPr>
@@ -2079,7 +2077,7 @@
         <w:rFonts w:ascii="Baskerville" w:hAnsi="Baskerville"/>
         <w:color w:val="7F7F7F" w:themeColor="text1" w:themeTint="80"/>
         <w:sz w:val="20"/>
-        <w:lang w:val="de-CH"/>
+        <w:lang w:val="fr-CH"/>
       </w:rPr>
     </w:pPr>
     <w:r>
@@ -2087,10 +2085,92 @@
         <w:rFonts w:ascii="Baskerville" w:hAnsi="Baskerville"/>
         <w:color w:val="7F7F7F" w:themeColor="text1" w:themeTint="80"/>
         <w:sz w:val="20"/>
-        <w:highlight w:val="yellow"/>
-        <w:lang w:val="de-CH"/>
-      </w:rPr>
-      <w:t>TITRE</w:t>
+        <w:lang w:val="fr-CH"/>
+      </w:rPr>
+      <w:t>Le remake comme processus de canonisation</w:t>
+    </w:r>
+    <w:r>
+      <w:rPr>
+        <w:rFonts w:ascii="Baskerville" w:hAnsi="Baskerville"/>
+        <w:color w:val="7F7F7F" w:themeColor="text1" w:themeTint="80"/>
+        <w:sz w:val="20"/>
+        <w:lang w:val="fr-CH"/>
+      </w:rPr>
+      <w:t xml:space="preserve"> :</w:t>
+    </w:r>
+    <w:r>
+      <w:rPr>
+        <w:rFonts w:ascii="Baskerville" w:hAnsi="Baskerville"/>
+        <w:color w:val="7F7F7F" w:themeColor="text1" w:themeTint="80"/>
+        <w:sz w:val="20"/>
+        <w:lang w:val="fr-CH"/>
+      </w:rPr>
+      <w:t xml:space="preserve"> le cas d’</w:t>
+    </w:r>
+    <w:r>
+      <w:rPr>
+        <w:rFonts w:ascii="Baskerville" w:hAnsi="Baskerville"/>
+        <w:i/>
+        <w:color w:val="7F7F7F" w:themeColor="text1" w:themeTint="80"/>
+        <w:sz w:val="20"/>
+        <w:lang w:val="fr-CH"/>
+      </w:rPr>
+      <w:t>Invasion</w:t>
+    </w:r>
+    <w:r>
+      <w:rPr>
+        <w:rFonts w:ascii="Baskerville" w:hAnsi="Baskerville"/>
+        <w:i/>
+        <w:color w:val="7F7F7F" w:themeColor="text1" w:themeTint="80"/>
+        <w:sz w:val="20"/>
+        <w:lang w:val="fr-CH"/>
+      </w:rPr>
+      <w:t xml:space="preserve"> of the Body Snatchers</w:t>
+    </w:r>
+    <w:r>
+      <w:rPr>
+        <w:rFonts w:ascii="Baskerville" w:hAnsi="Baskerville"/>
+        <w:color w:val="7F7F7F" w:themeColor="text1" w:themeTint="80"/>
+        <w:sz w:val="20"/>
+        <w:lang w:val="fr-CH"/>
+      </w:rPr>
+      <w:t xml:space="preserve"> (195</w:t>
+    </w:r>
+    <w:r>
+      <w:rPr>
+        <w:rFonts w:ascii="Baskerville" w:hAnsi="Baskerville"/>
+        <w:color w:val="7F7F7F" w:themeColor="text1" w:themeTint="80"/>
+        <w:sz w:val="20"/>
+        <w:lang w:val="fr-CH"/>
+      </w:rPr>
+      <w:t>4</w:t>
+    </w:r>
+    <w:r>
+      <w:rPr>
+        <w:rFonts w:ascii="Baskerville" w:hAnsi="Baskerville"/>
+        <w:color w:val="7F7F7F" w:themeColor="text1" w:themeTint="80"/>
+        <w:sz w:val="20"/>
+        <w:lang w:val="fr-CH"/>
+      </w:rPr>
+      <w:t xml:space="preserve"> – 20</w:t>
+    </w:r>
+    <w:r>
+      <w:rPr>
+        <w:rFonts w:ascii="Baskerville" w:hAnsi="Baskerville"/>
+        <w:color w:val="7F7F7F" w:themeColor="text1" w:themeTint="80"/>
+        <w:sz w:val="20"/>
+        <w:lang w:val="fr-CH"/>
+      </w:rPr>
+      <w:t>15</w:t>
+    </w:r>
+    <w:r>
+      <w:rPr>
+        <w:rFonts w:ascii="Baskerville" w:hAnsi="Baskerville"/>
+        <w:color w:val="7F7F7F" w:themeColor="text1" w:themeTint="80"/>
+        <w:sz w:val="20"/>
+        <w:lang w:val="fr-CH"/>
+      </w:rPr>
+      <w:t>)</w:t>
     </w:r>
   </w:p>
   <w:p>
@@ -2103,6 +2183,8 @@
         <w:lang w:val="de-CH"/>
       </w:rPr>
     </w:pPr>
+    <w:bookmarkStart w:id="0" w:name="_GoBack"/>
+    <w:bookmarkEnd w:id="0"/>
     <w:r>
       <w:rPr>
         <w:rFonts w:ascii="Baskerville" w:hAnsi="Baskerville"/>
@@ -2610,7 +2692,7 @@
       </w:pPr>
     </w:pPrDefault>
   </w:docDefaults>
-  <w:latentStyles w:defLockedState="0" w:defUIPriority="99" w:defSemiHidden="0" w:defUnhideWhenUsed="0" w:defQFormat="0" w:count="381">
+  <w:latentStyles w:defLockedState="0" w:defUIPriority="99" w:defSemiHidden="0" w:defUnhideWhenUsed="0" w:defQFormat="0" w:count="382">
     <w:lsdException w:name="Normal" w:uiPriority="0" w:qFormat="1"/>
     <w:lsdException w:name="heading 1" w:uiPriority="9" w:qFormat="1"/>
     <w:lsdException w:name="heading 2" w:semiHidden="1" w:uiPriority="9" w:unhideWhenUsed="1" w:qFormat="1"/>
@@ -2716,7 +2798,6 @@
     <w:lsdException w:name="HTML Sample" w:semiHidden="1" w:unhideWhenUsed="1"/>
     <w:lsdException w:name="HTML Typewriter" w:semiHidden="1" w:unhideWhenUsed="1"/>
     <w:lsdException w:name="HTML Variable" w:semiHidden="1" w:unhideWhenUsed="1"/>
-    <w:lsdException w:name="Normal Table" w:semiHidden="1" w:unhideWhenUsed="1"/>
     <w:lsdException w:name="annotation subject" w:semiHidden="1" w:unhideWhenUsed="1"/>
     <w:lsdException w:name="No List" w:semiHidden="1" w:unhideWhenUsed="1"/>
     <w:lsdException w:name="Outline List 1" w:semiHidden="1" w:unhideWhenUsed="1"/>
@@ -2763,10 +2844,8 @@
     <w:lsdException w:name="Table Subtle 2" w:semiHidden="1" w:unhideWhenUsed="1"/>
     <w:lsdException w:name="Table Web 1" w:semiHidden="1" w:unhideWhenUsed="1"/>
     <w:lsdException w:name="Table Web 2" w:semiHidden="1" w:unhideWhenUsed="1"/>
-    <w:lsdException w:name="Table Web 3" w:semiHidden="1" w:unhideWhenUsed="1"/>
     <w:lsdException w:name="Balloon Text" w:semiHidden="1" w:unhideWhenUsed="1"/>
     <w:lsdException w:name="Table Grid" w:uiPriority="39"/>
-    <w:lsdException w:name="Table Theme" w:semiHidden="1" w:unhideWhenUsed="1"/>
     <w:lsdException w:name="Placeholder Text" w:semiHidden="1"/>
     <w:lsdException w:name="No Spacing" w:uiPriority="1" w:qFormat="1"/>
     <w:lsdException w:name="Light Shading" w:uiPriority="60"/>
@@ -2982,6 +3061,7 @@
     <w:lsdException w:name="List Table 5 Dark Accent 6" w:uiPriority="50"/>
     <w:lsdException w:name="List Table 6 Colorful Accent 6" w:uiPriority="51"/>
     <w:lsdException w:name="List Table 7 Colorful Accent 6" w:uiPriority="52"/>
+    <w:lsdException w:name="Smart Hyperlink" w:semiHidden="1" w:unhideWhenUsed="1"/>
   </w:latentStyles>
   <w:style w:type="paragraph" w:default="1" w:styleId="Normal">
     <w:name w:val="Normal"/>
@@ -3388,7 +3468,7 @@
 </file>
 
 <file path=customXml/itemProps1.xml><?xml version="1.0" encoding="utf-8"?>
-<ds:datastoreItem xmlns:ds="http://schemas.openxmlformats.org/officeDocument/2006/customXml" ds:itemID="{BBA552DD-E263-2446-ADF2-B44CC481F7F3}">
+<ds:datastoreItem xmlns:ds="http://schemas.openxmlformats.org/officeDocument/2006/customXml" ds:itemID="{982F2B64-BADA-2C45-9F7C-44C036F79101}">
   <ds:schemaRefs>
     <ds:schemaRef ds:uri="http://schemas.openxmlformats.org/officeDocument/2006/bibliography"/>
   </ds:schemaRefs>

</xml_diff>